<commit_message>
Commit No. 4 - Assignments
</commit_message>
<xml_diff>
--- a/Link GitHub.docx
+++ b/Link GitHub.docx
@@ -2,39 +2,25 @@
 <file path=word/document.xml><?xml version="1.0" encoding="utf-8"?>
 <w:document xmlns:wpc="http://schemas.microsoft.com/office/word/2010/wordprocessingCanvas" xmlns:cx="http://schemas.microsoft.com/office/drawing/2014/chartex" xmlns:cx1="http://schemas.microsoft.com/office/drawing/2015/9/8/chartex" xmlns:cx2="http://schemas.microsoft.com/office/drawing/2015/10/21/chartex" xmlns:cx3="http://schemas.microsoft.com/office/drawing/2016/5/9/chartex" xmlns:cx4="http://schemas.microsoft.com/office/drawing/2016/5/10/chartex" xmlns:cx5="http://schemas.microsoft.com/office/drawing/2016/5/11/chartex" xmlns:cx6="http://schemas.microsoft.com/office/drawing/2016/5/12/chartex" xmlns:cx7="http://schemas.microsoft.com/office/drawing/2016/5/13/chartex" xmlns:cx8="http://schemas.microsoft.com/office/drawing/2016/5/14/chartex" xmlns:mc="http://schemas.openxmlformats.org/markup-compatibility/2006" xmlns:aink="http://schemas.microsoft.com/office/drawing/2016/ink" xmlns:am3d="http://schemas.microsoft.com/office/drawing/2017/model3d" xmlns:o="urn:schemas-microsoft-com:office:office" xmlns:oel="http://schemas.microsoft.com/office/2019/extlst" xmlns:r="http://schemas.openxmlformats.org/officeDocument/2006/relationships" xmlns:m="http://schemas.openxmlformats.org/officeDocument/2006/math" xmlns:v="urn:schemas-microsoft-com:vml" xmlns:wp14="http://schemas.microsoft.com/office/word/2010/wordprocessingDrawing" xmlns:wp="http://schemas.openxmlformats.org/drawingml/2006/wordprocessingDrawing" xmlns:w10="urn:schemas-microsoft-com:office:word" xmlns:w="http://schemas.openxmlformats.org/wordprocessingml/2006/main" xmlns:w14="http://schemas.microsoft.com/office/word/2010/wordml" xmlns:w15="http://schemas.microsoft.com/office/word/2012/wordml" xmlns:w16cex="http://schemas.microsoft.com/office/word/2018/wordml/cex" xmlns:w16cid="http://schemas.microsoft.com/office/word/2016/wordml/cid" xmlns:w16="http://schemas.microsoft.com/office/word/2018/wordml" xmlns:w16du="http://schemas.microsoft.com/office/word/2023/wordml/word16du" xmlns:w16sdtdh="http://schemas.microsoft.com/office/word/2020/wordml/sdtdatahash" xmlns:w16sdtfl="http://schemas.microsoft.com/office/word/2024/wordml/sdtformatlock" xmlns:w16se="http://schemas.microsoft.com/office/word/2015/wordml/symex" xmlns:wpg="http://schemas.microsoft.com/office/word/2010/wordprocessingGroup" xmlns:wpi="http://schemas.microsoft.com/office/word/2010/wordprocessingInk" xmlns:wne="http://schemas.microsoft.com/office/word/2006/wordml" xmlns:wps="http://schemas.microsoft.com/office/word/2010/wordprocessingShape" mc:Ignorable="w14 w15 w16se w16cid w16 w16cex w16sdtdh w16sdtfl w16du wp14">
   <w:body>
+    <w:p/>
     <w:p>
       <w:r>
-        <w:t xml:space="preserve">Link </w:t>
+        <w:t xml:space="preserve">Link GitHub : </w:t>
       </w:r>
-      <w:proofErr w:type="gramStart"/>
       <w:r>
-        <w:t>GitHub :</w:t>
+        <w:t>https://github.com/HitoKawiswara/LAB_WEEK_13</w:t>
       </w:r>
-      <w:proofErr w:type="gramEnd"/>
-      <w:r>
-        <w:t xml:space="preserve"> </w:t>
-      </w:r>
-      <w:hyperlink r:id="rId4" w:history="1">
-        <w:r>
-          <w:rPr>
-            <w:rStyle w:val="Hyperlink"/>
-          </w:rPr>
-          <w:t>https://github.com/HitoKawiswara/LAB_WEEK_12</w:t>
-        </w:r>
-      </w:hyperlink>
     </w:p>
+    <w:p/>
     <w:p>
       <w:r>
         <w:t xml:space="preserve">Commit </w:t>
       </w:r>
       <w:proofErr w:type="gramStart"/>
       <w:r>
-        <w:t>2 :</w:t>
+        <w:t>1 :</w:t>
       </w:r>
       <w:proofErr w:type="gramEnd"/>
-      <w:r>
-        <w:t xml:space="preserve"> </w:t>
-      </w:r>
     </w:p>
     <w:p>
       <w:r>
@@ -43,9 +29,9 @@
         </w:rPr>
         <w:drawing>
           <wp:inline distT="0" distB="0" distL="0" distR="0">
-            <wp:extent cx="5722620" cy="3040380"/>
-            <wp:effectExtent l="0" t="0" r="0" b="7620"/>
-            <wp:docPr id="334256266" name="Picture 1"/>
+            <wp:extent cx="5728970" cy="3221355"/>
+            <wp:effectExtent l="0" t="0" r="5080" b="0"/>
+            <wp:docPr id="286696544" name="Picture 1"/>
             <wp:cNvGraphicFramePr>
               <a:graphicFrameLocks xmlns:a="http://schemas.openxmlformats.org/drawingml/2006/main" noChangeAspect="1"/>
             </wp:cNvGraphicFramePr>
@@ -59,7 +45,7 @@
                     </pic:cNvPicPr>
                   </pic:nvPicPr>
                   <pic:blipFill>
-                    <a:blip r:embed="rId5" cstate="print">
+                    <a:blip r:embed="rId4" cstate="print">
                       <a:extLst>
                         <a:ext uri="{28A0092B-C50C-407E-A947-70E740481C1C}">
                           <a14:useLocalDpi xmlns:a14="http://schemas.microsoft.com/office/drawing/2010/main" val="0"/>
@@ -74,7 +60,7 @@
                   <pic:spPr bwMode="auto">
                     <a:xfrm>
                       <a:off x="0" y="0"/>
-                      <a:ext cx="5722620" cy="3040380"/>
+                      <a:ext cx="5728970" cy="3221355"/>
                     </a:xfrm>
                     <a:prstGeom prst="rect">
                       <a:avLst/>
@@ -97,7 +83,7 @@
       </w:r>
       <w:proofErr w:type="gramStart"/>
       <w:r>
-        <w:t>3 :</w:t>
+        <w:t>2 :</w:t>
       </w:r>
       <w:proofErr w:type="gramEnd"/>
     </w:p>
@@ -108,9 +94,9 @@
         </w:rPr>
         <w:drawing>
           <wp:inline distT="0" distB="0" distL="0" distR="0">
-            <wp:extent cx="5722620" cy="3032760"/>
-            <wp:effectExtent l="0" t="0" r="0" b="0"/>
-            <wp:docPr id="2018321777" name="Picture 2"/>
+            <wp:extent cx="5721985" cy="3214370"/>
+            <wp:effectExtent l="0" t="0" r="0" b="5080"/>
+            <wp:docPr id="639814941" name="Picture 2"/>
             <wp:cNvGraphicFramePr>
               <a:graphicFrameLocks xmlns:a="http://schemas.openxmlformats.org/drawingml/2006/main" noChangeAspect="1"/>
             </wp:cNvGraphicFramePr>
@@ -119,6 +105,70 @@
                 <pic:pic xmlns:pic="http://schemas.openxmlformats.org/drawingml/2006/picture">
                   <pic:nvPicPr>
                     <pic:cNvPr id="0" name="Picture 2"/>
+                    <pic:cNvPicPr>
+                      <a:picLocks noChangeAspect="1" noChangeArrowheads="1"/>
+                    </pic:cNvPicPr>
+                  </pic:nvPicPr>
+                  <pic:blipFill>
+                    <a:blip r:embed="rId5" cstate="print">
+                      <a:extLst>
+                        <a:ext uri="{28A0092B-C50C-407E-A947-70E740481C1C}">
+                          <a14:useLocalDpi xmlns:a14="http://schemas.microsoft.com/office/drawing/2010/main" val="0"/>
+                        </a:ext>
+                      </a:extLst>
+                    </a:blip>
+                    <a:srcRect/>
+                    <a:stretch>
+                      <a:fillRect/>
+                    </a:stretch>
+                  </pic:blipFill>
+                  <pic:spPr bwMode="auto">
+                    <a:xfrm>
+                      <a:off x="0" y="0"/>
+                      <a:ext cx="5721985" cy="3214370"/>
+                    </a:xfrm>
+                    <a:prstGeom prst="rect">
+                      <a:avLst/>
+                    </a:prstGeom>
+                    <a:noFill/>
+                    <a:ln>
+                      <a:noFill/>
+                    </a:ln>
+                  </pic:spPr>
+                </pic:pic>
+              </a:graphicData>
+            </a:graphic>
+          </wp:inline>
+        </w:drawing>
+      </w:r>
+      <w:r>
+        <w:t xml:space="preserve">Commit </w:t>
+      </w:r>
+      <w:proofErr w:type="gramStart"/>
+      <w:r>
+        <w:t>3 :</w:t>
+      </w:r>
+      <w:proofErr w:type="gramEnd"/>
+    </w:p>
+    <w:p>
+      <w:r>
+        <w:rPr>
+          <w:noProof/>
+        </w:rPr>
+        <w:lastRenderedPageBreak/>
+        <w:drawing>
+          <wp:inline distT="0" distB="0" distL="0" distR="0">
+            <wp:extent cx="5721985" cy="3214370"/>
+            <wp:effectExtent l="0" t="0" r="0" b="5080"/>
+            <wp:docPr id="505068423" name="Picture 4"/>
+            <wp:cNvGraphicFramePr>
+              <a:graphicFrameLocks xmlns:a="http://schemas.openxmlformats.org/drawingml/2006/main" noChangeAspect="1"/>
+            </wp:cNvGraphicFramePr>
+            <a:graphic xmlns:a="http://schemas.openxmlformats.org/drawingml/2006/main">
+              <a:graphicData uri="http://schemas.openxmlformats.org/drawingml/2006/picture">
+                <pic:pic xmlns:pic="http://schemas.openxmlformats.org/drawingml/2006/picture">
+                  <pic:nvPicPr>
+                    <pic:cNvPr id="0" name="Picture 4"/>
                     <pic:cNvPicPr>
                       <a:picLocks noChangeAspect="1" noChangeArrowheads="1"/>
                     </pic:cNvPicPr>
@@ -139,7 +189,7 @@
                   <pic:spPr bwMode="auto">
                     <a:xfrm>
                       <a:off x="0" y="0"/>
-                      <a:ext cx="5722620" cy="3032760"/>
+                      <a:ext cx="5721985" cy="3214370"/>
                     </a:xfrm>
                     <a:prstGeom prst="rect">
                       <a:avLst/>
@@ -574,7 +624,7 @@
     <w:link w:val="Heading1Char"/>
     <w:uiPriority w:val="9"/>
     <w:qFormat/>
-    <w:rsid w:val="003F2318"/>
+    <w:rsid w:val="00E95766"/>
     <w:pPr>
       <w:keepNext/>
       <w:keepLines/>
@@ -597,7 +647,7 @@
     <w:semiHidden/>
     <w:unhideWhenUsed/>
     <w:qFormat/>
-    <w:rsid w:val="003F2318"/>
+    <w:rsid w:val="00E95766"/>
     <w:pPr>
       <w:keepNext/>
       <w:keepLines/>
@@ -620,7 +670,7 @@
     <w:semiHidden/>
     <w:unhideWhenUsed/>
     <w:qFormat/>
-    <w:rsid w:val="003F2318"/>
+    <w:rsid w:val="00E95766"/>
     <w:pPr>
       <w:keepNext/>
       <w:keepLines/>
@@ -643,7 +693,7 @@
     <w:semiHidden/>
     <w:unhideWhenUsed/>
     <w:qFormat/>
-    <w:rsid w:val="003F2318"/>
+    <w:rsid w:val="00E95766"/>
     <w:pPr>
       <w:keepNext/>
       <w:keepLines/>
@@ -666,7 +716,7 @@
     <w:semiHidden/>
     <w:unhideWhenUsed/>
     <w:qFormat/>
-    <w:rsid w:val="003F2318"/>
+    <w:rsid w:val="00E95766"/>
     <w:pPr>
       <w:keepNext/>
       <w:keepLines/>
@@ -687,7 +737,7 @@
     <w:semiHidden/>
     <w:unhideWhenUsed/>
     <w:qFormat/>
-    <w:rsid w:val="003F2318"/>
+    <w:rsid w:val="00E95766"/>
     <w:pPr>
       <w:keepNext/>
       <w:keepLines/>
@@ -710,7 +760,7 @@
     <w:semiHidden/>
     <w:unhideWhenUsed/>
     <w:qFormat/>
-    <w:rsid w:val="003F2318"/>
+    <w:rsid w:val="00E95766"/>
     <w:pPr>
       <w:keepNext/>
       <w:keepLines/>
@@ -731,7 +781,7 @@
     <w:semiHidden/>
     <w:unhideWhenUsed/>
     <w:qFormat/>
-    <w:rsid w:val="003F2318"/>
+    <w:rsid w:val="00E95766"/>
     <w:pPr>
       <w:keepNext/>
       <w:keepLines/>
@@ -754,7 +804,7 @@
     <w:semiHidden/>
     <w:unhideWhenUsed/>
     <w:qFormat/>
-    <w:rsid w:val="003F2318"/>
+    <w:rsid w:val="00E95766"/>
     <w:pPr>
       <w:keepNext/>
       <w:keepLines/>
@@ -798,7 +848,7 @@
     <w:basedOn w:val="DefaultParagraphFont"/>
     <w:link w:val="Heading1"/>
     <w:uiPriority w:val="9"/>
-    <w:rsid w:val="003F2318"/>
+    <w:rsid w:val="00E95766"/>
     <w:rPr>
       <w:rFonts w:asciiTheme="majorHAnsi" w:eastAsiaTheme="majorEastAsia" w:hAnsiTheme="majorHAnsi" w:cstheme="majorBidi"/>
       <w:color w:val="2F5496" w:themeColor="accent1" w:themeShade="BF"/>
@@ -812,7 +862,7 @@
     <w:link w:val="Heading2"/>
     <w:uiPriority w:val="9"/>
     <w:semiHidden/>
-    <w:rsid w:val="003F2318"/>
+    <w:rsid w:val="00E95766"/>
     <w:rPr>
       <w:rFonts w:asciiTheme="majorHAnsi" w:eastAsiaTheme="majorEastAsia" w:hAnsiTheme="majorHAnsi" w:cstheme="majorBidi"/>
       <w:color w:val="2F5496" w:themeColor="accent1" w:themeShade="BF"/>
@@ -826,7 +876,7 @@
     <w:link w:val="Heading3"/>
     <w:uiPriority w:val="9"/>
     <w:semiHidden/>
-    <w:rsid w:val="003F2318"/>
+    <w:rsid w:val="00E95766"/>
     <w:rPr>
       <w:rFonts w:eastAsiaTheme="majorEastAsia" w:cstheme="majorBidi"/>
       <w:color w:val="2F5496" w:themeColor="accent1" w:themeShade="BF"/>
@@ -840,7 +890,7 @@
     <w:link w:val="Heading4"/>
     <w:uiPriority w:val="9"/>
     <w:semiHidden/>
-    <w:rsid w:val="003F2318"/>
+    <w:rsid w:val="00E95766"/>
     <w:rPr>
       <w:rFonts w:eastAsiaTheme="majorEastAsia" w:cstheme="majorBidi"/>
       <w:i/>
@@ -854,7 +904,7 @@
     <w:link w:val="Heading5"/>
     <w:uiPriority w:val="9"/>
     <w:semiHidden/>
-    <w:rsid w:val="003F2318"/>
+    <w:rsid w:val="00E95766"/>
     <w:rPr>
       <w:rFonts w:eastAsiaTheme="majorEastAsia" w:cstheme="majorBidi"/>
       <w:color w:val="2F5496" w:themeColor="accent1" w:themeShade="BF"/>
@@ -866,7 +916,7 @@
     <w:link w:val="Heading6"/>
     <w:uiPriority w:val="9"/>
     <w:semiHidden/>
-    <w:rsid w:val="003F2318"/>
+    <w:rsid w:val="00E95766"/>
     <w:rPr>
       <w:rFonts w:eastAsiaTheme="majorEastAsia" w:cstheme="majorBidi"/>
       <w:i/>
@@ -880,7 +930,7 @@
     <w:link w:val="Heading7"/>
     <w:uiPriority w:val="9"/>
     <w:semiHidden/>
-    <w:rsid w:val="003F2318"/>
+    <w:rsid w:val="00E95766"/>
     <w:rPr>
       <w:rFonts w:eastAsiaTheme="majorEastAsia" w:cstheme="majorBidi"/>
       <w:color w:val="595959" w:themeColor="text1" w:themeTint="A6"/>
@@ -892,7 +942,7 @@
     <w:link w:val="Heading8"/>
     <w:uiPriority w:val="9"/>
     <w:semiHidden/>
-    <w:rsid w:val="003F2318"/>
+    <w:rsid w:val="00E95766"/>
     <w:rPr>
       <w:rFonts w:eastAsiaTheme="majorEastAsia" w:cstheme="majorBidi"/>
       <w:i/>
@@ -906,7 +956,7 @@
     <w:link w:val="Heading9"/>
     <w:uiPriority w:val="9"/>
     <w:semiHidden/>
-    <w:rsid w:val="003F2318"/>
+    <w:rsid w:val="00E95766"/>
     <w:rPr>
       <w:rFonts w:eastAsiaTheme="majorEastAsia" w:cstheme="majorBidi"/>
       <w:color w:val="272727" w:themeColor="text1" w:themeTint="D8"/>
@@ -919,7 +969,7 @@
     <w:link w:val="TitleChar"/>
     <w:uiPriority w:val="10"/>
     <w:qFormat/>
-    <w:rsid w:val="003F2318"/>
+    <w:rsid w:val="00E95766"/>
     <w:pPr>
       <w:spacing w:after="80" w:line="240" w:lineRule="auto"/>
       <w:contextualSpacing/>
@@ -937,7 +987,7 @@
     <w:basedOn w:val="DefaultParagraphFont"/>
     <w:link w:val="Title"/>
     <w:uiPriority w:val="10"/>
-    <w:rsid w:val="003F2318"/>
+    <w:rsid w:val="00E95766"/>
     <w:rPr>
       <w:rFonts w:asciiTheme="majorHAnsi" w:eastAsiaTheme="majorEastAsia" w:hAnsiTheme="majorHAnsi" w:cstheme="majorBidi"/>
       <w:spacing w:val="-10"/>
@@ -953,7 +1003,7 @@
     <w:link w:val="SubtitleChar"/>
     <w:uiPriority w:val="11"/>
     <w:qFormat/>
-    <w:rsid w:val="003F2318"/>
+    <w:rsid w:val="00E95766"/>
     <w:pPr>
       <w:numPr>
         <w:ilvl w:val="1"/>
@@ -972,7 +1022,7 @@
     <w:basedOn w:val="DefaultParagraphFont"/>
     <w:link w:val="Subtitle"/>
     <w:uiPriority w:val="11"/>
-    <w:rsid w:val="003F2318"/>
+    <w:rsid w:val="00E95766"/>
     <w:rPr>
       <w:rFonts w:eastAsiaTheme="majorEastAsia" w:cstheme="majorBidi"/>
       <w:color w:val="595959" w:themeColor="text1" w:themeTint="A6"/>
@@ -988,7 +1038,7 @@
     <w:link w:val="QuoteChar"/>
     <w:uiPriority w:val="29"/>
     <w:qFormat/>
-    <w:rsid w:val="003F2318"/>
+    <w:rsid w:val="00E95766"/>
     <w:pPr>
       <w:spacing w:before="160"/>
       <w:jc w:val="center"/>
@@ -1004,7 +1054,7 @@
     <w:basedOn w:val="DefaultParagraphFont"/>
     <w:link w:val="Quote"/>
     <w:uiPriority w:val="29"/>
-    <w:rsid w:val="003F2318"/>
+    <w:rsid w:val="00E95766"/>
     <w:rPr>
       <w:i/>
       <w:iCs/>
@@ -1016,7 +1066,7 @@
     <w:basedOn w:val="Normal"/>
     <w:uiPriority w:val="34"/>
     <w:qFormat/>
-    <w:rsid w:val="003F2318"/>
+    <w:rsid w:val="00E95766"/>
     <w:pPr>
       <w:ind w:left="720"/>
       <w:contextualSpacing/>
@@ -1027,7 +1077,7 @@
     <w:basedOn w:val="DefaultParagraphFont"/>
     <w:uiPriority w:val="21"/>
     <w:qFormat/>
-    <w:rsid w:val="003F2318"/>
+    <w:rsid w:val="00E95766"/>
     <w:rPr>
       <w:i/>
       <w:iCs/>
@@ -1041,7 +1091,7 @@
     <w:link w:val="IntenseQuoteChar"/>
     <w:uiPriority w:val="30"/>
     <w:qFormat/>
-    <w:rsid w:val="003F2318"/>
+    <w:rsid w:val="00E95766"/>
     <w:pPr>
       <w:pBdr>
         <w:top w:val="single" w:sz="4" w:space="10" w:color="2F5496" w:themeColor="accent1" w:themeShade="BF"/>
@@ -1062,7 +1112,7 @@
     <w:basedOn w:val="DefaultParagraphFont"/>
     <w:link w:val="IntenseQuote"/>
     <w:uiPriority w:val="30"/>
-    <w:rsid w:val="003F2318"/>
+    <w:rsid w:val="00E95766"/>
     <w:rPr>
       <w:i/>
       <w:iCs/>
@@ -1074,36 +1124,13 @@
     <w:basedOn w:val="DefaultParagraphFont"/>
     <w:uiPriority w:val="32"/>
     <w:qFormat/>
-    <w:rsid w:val="003F2318"/>
+    <w:rsid w:val="00E95766"/>
     <w:rPr>
       <w:b/>
       <w:bCs/>
       <w:smallCaps/>
       <w:color w:val="2F5496" w:themeColor="accent1" w:themeShade="BF"/>
       <w:spacing w:val="5"/>
-    </w:rPr>
-  </w:style>
-  <w:style w:type="character" w:styleId="Hyperlink">
-    <w:name w:val="Hyperlink"/>
-    <w:basedOn w:val="DefaultParagraphFont"/>
-    <w:uiPriority w:val="99"/>
-    <w:unhideWhenUsed/>
-    <w:rsid w:val="003F2318"/>
-    <w:rPr>
-      <w:color w:val="0563C1" w:themeColor="hyperlink"/>
-      <w:u w:val="single"/>
-    </w:rPr>
-  </w:style>
-  <w:style w:type="character" w:styleId="UnresolvedMention">
-    <w:name w:val="Unresolved Mention"/>
-    <w:basedOn w:val="DefaultParagraphFont"/>
-    <w:uiPriority w:val="99"/>
-    <w:semiHidden/>
-    <w:unhideWhenUsed/>
-    <w:rsid w:val="003F2318"/>
-    <w:rPr>
-      <w:color w:val="605E5C"/>
-      <w:shd w:val="clear" w:color="auto" w:fill="E1DFDD"/>
     </w:rPr>
   </w:style>
 </w:styles>

</xml_diff>